<commit_message>
iter 2 doc push
</commit_message>
<xml_diff>
--- a/Project/Iteration 2/iteration2.docx
+++ b/Project/Iteration 2/iteration2.docx
@@ -5,7 +5,61 @@
     <w:p>
       <w:bookmarkStart w:id="0" w:name="_GoBack"/>
       <w:bookmarkEnd w:id="0"/>
+      <w:r>
+        <w:t>Iteration 2: Identifying Structures to Support Primary Functionality</w:t>
+      </w:r>
     </w:p>
+    <w:p/>
+    <w:p>
+      <w:r>
+        <w:t>The goal of this iteration is to address the general architectural concern of identifying structures that support the primary functionality of the application.</w:t>
+      </w:r>
+    </w:p>
+    <w:p/>
+    <w:p>
+      <w:r>
+        <w:t>Step 2: Establish Iteration Goal by Selecting Drivers</w:t>
+      </w:r>
+    </w:p>
+    <w:p>
+      <w:r>
+        <w:t>The following primary use cases will be addressed:</w:t>
+      </w:r>
+    </w:p>
+    <w:p>
+      <w:r>
+        <w:t>UC-2: Create/remove content</w:t>
+      </w:r>
+    </w:p>
+    <w:p>
+      <w:r>
+        <w:t>UC-4: View Course Information</w:t>
+      </w:r>
+    </w:p>
+    <w:p/>
+    <w:p>
+      <w:r>
+        <w:t xml:space="preserve">Step 3: Choose </w:t>
+      </w:r>
+      <w:proofErr w:type="gramStart"/>
+      <w:r>
+        <w:t>One</w:t>
+      </w:r>
+      <w:proofErr w:type="gramEnd"/>
+      <w:r>
+        <w:t xml:space="preserve"> or More elements of the system to refine</w:t>
+      </w:r>
+    </w:p>
+    <w:p>
+      <w:r>
+        <w:t xml:space="preserve"> In this iteration we will be refining the server’s architecture in the Rich Client Application Architecture. </w:t>
+      </w:r>
+    </w:p>
+    <w:p/>
+    <w:p/>
+    <w:p/>
+    <w:p/>
+    <w:p/>
     <w:sectPr>
       <w:pgSz w:w="12240" w:h="15840"/>
       <w:pgMar w:top="1440" w:right="1440" w:bottom="1440" w:left="1440" w:header="720" w:footer="720" w:gutter="0"/>

</xml_diff>